<commit_message>
Update G3_REPORTE DE ERRORES_V1.0.docx
descripcion
</commit_message>
<xml_diff>
--- a/PREGAME/1.ELICITACIÓN/1.7 Reporte de Errores/G3_REPORTE DE ERRORES_V1.0.docx
+++ b/PREGAME/1.ELICITACIÓN/1.7 Reporte de Errores/G3_REPORTE DE ERRORES_V1.0.docx
@@ -186,7 +186,6 @@
         </w:rPr>
         <w:t>“</w:t>
       </w:r>
-      <w:proofErr w:type="gramStart"/>
       <w:r>
         <w:rPr>
           <w:rFonts w:ascii="Cambria" w:eastAsia="Cambria" w:hAnsi="Cambria" w:cs="Cambria"/>
@@ -214,7 +213,6 @@
         </w:rPr>
         <w:t>”</w:t>
       </w:r>
-      <w:proofErr w:type="gramEnd"/>
     </w:p>
     <w:p>
       <w:pPr>
@@ -956,22 +954,12 @@
                 <w:color w:val="2E74B5" w:themeColor="accent1" w:themeShade="BF"/>
               </w:rPr>
             </w:pPr>
-            <w:proofErr w:type="spellStart"/>
-            <w:proofErr w:type="gramStart"/>
             <w:r>
               <w:rPr>
                 <w:color w:val="2E74B5" w:themeColor="accent1" w:themeShade="BF"/>
               </w:rPr>
-              <w:t>Login</w:t>
-            </w:r>
-            <w:proofErr w:type="spellEnd"/>
-            <w:r>
-              <w:rPr>
-                <w:color w:val="2E74B5" w:themeColor="accent1" w:themeShade="BF"/>
-              </w:rPr>
-              <w:t xml:space="preserve"> ,</w:t>
-            </w:r>
-            <w:proofErr w:type="gramEnd"/>
+              <w:t>Login ,</w:t>
+            </w:r>
           </w:p>
           <w:p>
             <w:pPr>
@@ -1235,22 +1223,21 @@
           </w:tcPr>
           <w:p>
             <w:r>
-              <w:t>Prueba de c</w:t>
-            </w:r>
-            <w:r>
-              <w:t xml:space="preserve">aja negra, caso de prueba validación de </w:t>
-            </w:r>
-            <w:proofErr w:type="spellStart"/>
-            <w:r>
-              <w:t>login</w:t>
-            </w:r>
-            <w:proofErr w:type="spellEnd"/>
+              <w:t>V</w:t>
+            </w:r>
+            <w:r>
+              <w:t>alidación de login</w:t>
+            </w:r>
+            <w:r>
+              <w:t>, ingresando clave y usuario generados por el administrador.</w:t>
+            </w:r>
           </w:p>
         </w:tc>
         <w:tc>
           <w:tcPr>
             <w:tcW w:w="2860" w:type="dxa"/>
           </w:tcPr>
+          <w:p/>
           <w:p>
             <w:r>
               <w:t xml:space="preserve">No existió error </w:t>
@@ -1262,6 +1249,7 @@
             <w:tcW w:w="2216" w:type="dxa"/>
             <w:shd w:val="clear" w:color="auto" w:fill="D9D9D9" w:themeFill="background1" w:themeFillShade="D9"/>
           </w:tcPr>
+          <w:p/>
           <w:p>
             <w:r>
               <w:t>Ninguna</w:t>
@@ -1289,16 +1277,16 @@
           <w:p/>
           <w:p>
             <w:r>
-              <w:t>Prueba caja negra</w:t>
-            </w:r>
-            <w:r>
-              <w:t xml:space="preserve">, creación de </w:t>
+              <w:t>C</w:t>
+            </w:r>
+            <w:r>
+              <w:t xml:space="preserve">reación de </w:t>
             </w:r>
             <w:r>
               <w:t>nuevo usuario</w:t>
             </w:r>
             <w:r>
-              <w:t>.</w:t>
+              <w:t xml:space="preserve">, en la base de datos </w:t>
             </w:r>
           </w:p>
         </w:tc>
@@ -1312,13 +1300,8 @@
               <w:t xml:space="preserve">No </w:t>
             </w:r>
             <w:r>
-              <w:t xml:space="preserve">se pudo realizar la creación de un usuario nuevo en Google </w:t>
-            </w:r>
-            <w:proofErr w:type="spellStart"/>
-            <w:r>
-              <w:t>sheet</w:t>
-            </w:r>
-            <w:proofErr w:type="spellEnd"/>
+              <w:t>se pudo realizar la creación de un usuario nuevo en Google sheet</w:t>
+            </w:r>
             <w:r>
               <w:t xml:space="preserve"> </w:t>
             </w:r>
@@ -1333,11 +1316,9 @@
             <w:r>
               <w:t xml:space="preserve">Acceder </w:t>
             </w:r>
-            <w:proofErr w:type="gramStart"/>
-            <w:r>
-              <w:t>a  las</w:t>
-            </w:r>
-            <w:proofErr w:type="gramEnd"/>
+            <w:r>
+              <w:t>a las</w:t>
+            </w:r>
             <w:r>
               <w:t xml:space="preserve"> credenciales de Google Drive para realizar la creación de un usuario nuevo </w:t>
             </w:r>
@@ -1362,10 +1343,13 @@
           </w:tcPr>
           <w:p>
             <w:r>
-              <w:t xml:space="preserve">Prueba caja negra Caso de Prueba </w:t>
-            </w:r>
-            <w:r>
-              <w:t xml:space="preserve">cambio de contraseña </w:t>
+              <w:t xml:space="preserve">Prueba </w:t>
+            </w:r>
+            <w:r>
+              <w:t>cambio de contraseña</w:t>
+            </w:r>
+            <w:r>
+              <w:t>, se ingresa con el usuario y clave por defecto y se cambia a una nueva contraseña</w:t>
             </w:r>
           </w:p>
         </w:tc>
@@ -1411,10 +1395,13 @@
           </w:tcPr>
           <w:p>
             <w:r>
-              <w:t xml:space="preserve">Prueba caja negra Caso de </w:t>
-            </w:r>
-            <w:r>
-              <w:t xml:space="preserve">Visualización de datos personales por defecto. </w:t>
+              <w:t xml:space="preserve">Visualización de datos personales </w:t>
+            </w:r>
+            <w:r>
+              <w:t xml:space="preserve">del usuario </w:t>
+            </w:r>
+            <w:r>
+              <w:t xml:space="preserve">por defecto. </w:t>
             </w:r>
           </w:p>
         </w:tc>
@@ -1465,13 +1452,10 @@
           </w:tcPr>
           <w:p>
             <w:r>
-              <w:t>Prueba caja negra Caso de Prueb</w:t>
-            </w:r>
-            <w:r>
-              <w:t xml:space="preserve">a, </w:t>
-            </w:r>
-            <w:r>
-              <w:t>Actualización de datos personales.</w:t>
+              <w:t>Actualización de datos personales</w:t>
+            </w:r>
+            <w:r>
+              <w:t>, en el cual se ingresados datos nombre, apellido, fecha de nacimiento y ubicación actual.</w:t>
             </w:r>
           </w:p>
         </w:tc>
@@ -1487,15 +1471,7 @@
           <w:p/>
           <w:p>
             <w:r>
-              <w:t xml:space="preserve">El buscador en </w:t>
-            </w:r>
-            <w:proofErr w:type="spellStart"/>
-            <w:r>
-              <w:t>GoogleMaps</w:t>
-            </w:r>
-            <w:proofErr w:type="spellEnd"/>
-            <w:r>
-              <w:t xml:space="preserve"> es de manera manual.</w:t>
+              <w:t>El buscador en GoogleMaps es de manera manual.</w:t>
             </w:r>
           </w:p>
           <w:p>

</xml_diff>